<commit_message>
se corrigio el analisis lexico y sintactico del programa
</commit_message>
<xml_diff>
--- a/Gramatica Libre de contexto tipo 2.docx
+++ b/Gramatica Libre de contexto tipo 2.docx
@@ -560,8 +560,31 @@
           <w:rFonts w:ascii="MS Gothic" w:eastAsia="MS Gothic" w:hAnsi="MS Gothic"/>
           <w:color w:val="000000" w:themeColor="text1"/>
         </w:rPr>
-        <w:t>DeclaracionExp</w:t>
-      </w:r>
+        <w:t>Declaracion</w:t>
+      </w:r>
+      <w:r>
+        <w:rPr>
+          <w:rFonts w:ascii="MS Gothic" w:eastAsia="MS Gothic" w:hAnsi="MS Gothic"/>
+          <w:color w:val="000000" w:themeColor="text1"/>
+        </w:rPr>
+        <w:t>es</w:t>
+      </w:r>
+      <w:r>
+        <w:rPr>
+          <w:rFonts w:ascii="MS Gothic" w:eastAsia="MS Gothic" w:hAnsi="MS Gothic"/>
+          <w:color w:val="000000" w:themeColor="text1"/>
+        </w:rPr>
+        <w:t>Exp</w:t>
+      </w:r>
+      <w:r>
+        <w:rPr>
+          <w:rFonts w:ascii="MS Gothic" w:eastAsia="MS Gothic" w:hAnsi="MS Gothic"/>
+          <w:color w:val="000000" w:themeColor="text1"/>
+        </w:rPr>
+        <w:t>s</w:t>
+      </w:r>
+      <w:bookmarkStart w:id="0" w:name="_GoBack"/>
+      <w:bookmarkEnd w:id="0"/>
       <w:proofErr w:type="spellEnd"/>
       <w:r>
         <w:rPr>
@@ -598,7 +621,7 @@
           <w:rFonts w:ascii="MS Gothic" w:eastAsia="MS Gothic" w:hAnsi="MS Gothic"/>
           <w:color w:val="000000" w:themeColor="text1"/>
         </w:rPr>
-        <w:t xml:space="preserve"> | </w:t>
+        <w:t xml:space="preserve"> </w:t>
       </w:r>
       <w:r>
         <w:rPr>
@@ -1118,45 +1141,84 @@
           <w:rFonts w:ascii="MS Gothic" w:eastAsia="MS Gothic" w:hAnsi="MS Gothic"/>
           <w:color w:val="000000" w:themeColor="text1"/>
         </w:rPr>
+        <w:t>DeclaracionesExps</w:t>
+      </w:r>
+      <w:proofErr w:type="spellEnd"/>
+      <w:proofErr w:type="gramStart"/>
+      <w:r>
+        <w:rPr>
+          <w:rFonts w:ascii="MS Gothic" w:eastAsia="MS Gothic" w:hAnsi="MS Gothic"/>
+          <w:color w:val="000000" w:themeColor="text1"/>
+        </w:rPr>
+        <w:t>&gt; ::=</w:t>
+      </w:r>
+      <w:proofErr w:type="gramEnd"/>
+      <w:r>
+        <w:rPr>
+          <w:rFonts w:ascii="MS Gothic" w:eastAsia="MS Gothic" w:hAnsi="MS Gothic"/>
+          <w:color w:val="000000" w:themeColor="text1"/>
+        </w:rPr>
+        <w:t xml:space="preserve"> </w:t>
+      </w:r>
+      <w:r>
+        <w:rPr>
+          <w:rFonts w:ascii="MS Gothic" w:eastAsia="MS Gothic" w:hAnsi="MS Gothic"/>
+          <w:color w:val="000000" w:themeColor="text1"/>
+        </w:rPr>
+        <w:t>&lt;</w:t>
+      </w:r>
+      <w:proofErr w:type="spellStart"/>
+      <w:r>
+        <w:rPr>
+          <w:rFonts w:ascii="MS Gothic" w:eastAsia="MS Gothic" w:hAnsi="MS Gothic"/>
+          <w:color w:val="000000" w:themeColor="text1"/>
+        </w:rPr>
+        <w:t>DeclaracionesExps</w:t>
+      </w:r>
+      <w:proofErr w:type="spellEnd"/>
+      <w:r>
+        <w:rPr>
+          <w:rFonts w:ascii="MS Gothic" w:eastAsia="MS Gothic" w:hAnsi="MS Gothic"/>
+          <w:color w:val="000000" w:themeColor="text1"/>
+        </w:rPr>
+        <w:t>&gt;</w:t>
+      </w:r>
+      <w:r>
+        <w:rPr>
+          <w:rFonts w:ascii="MS Gothic" w:eastAsia="MS Gothic" w:hAnsi="MS Gothic"/>
+          <w:color w:val="000000" w:themeColor="text1"/>
+        </w:rPr>
+        <w:t xml:space="preserve"> </w:t>
+      </w:r>
+      <w:r>
+        <w:rPr>
+          <w:rFonts w:ascii="MS Gothic" w:eastAsia="MS Gothic" w:hAnsi="MS Gothic"/>
+          <w:color w:val="000000" w:themeColor="text1"/>
+        </w:rPr>
+        <w:t>&lt;</w:t>
+      </w:r>
+      <w:proofErr w:type="spellStart"/>
+      <w:r>
+        <w:rPr>
+          <w:rFonts w:ascii="MS Gothic" w:eastAsia="MS Gothic" w:hAnsi="MS Gothic"/>
+          <w:color w:val="000000" w:themeColor="text1"/>
+        </w:rPr>
         <w:t>DeclaracionExp</w:t>
       </w:r>
       <w:proofErr w:type="spellEnd"/>
-      <w:proofErr w:type="gramStart"/>
-      <w:r>
-        <w:rPr>
-          <w:rFonts w:ascii="MS Gothic" w:eastAsia="MS Gothic" w:hAnsi="MS Gothic"/>
-          <w:color w:val="000000" w:themeColor="text1"/>
-        </w:rPr>
-        <w:t>&gt; ::=</w:t>
-      </w:r>
-      <w:proofErr w:type="gramEnd"/>
-      <w:r>
-        <w:rPr>
-          <w:rFonts w:ascii="MS Gothic" w:eastAsia="MS Gothic" w:hAnsi="MS Gothic"/>
-          <w:color w:val="000000" w:themeColor="text1"/>
-        </w:rPr>
-        <w:t xml:space="preserve"> </w:t>
-      </w:r>
-      <w:r>
-        <w:rPr>
-          <w:rFonts w:ascii="MS Gothic" w:eastAsia="MS Gothic" w:hAnsi="MS Gothic"/>
-          <w:color w:val="0070C0"/>
-        </w:rPr>
-        <w:t>ID -&gt;</w:t>
-      </w:r>
-      <w:r>
-        <w:rPr>
-          <w:rFonts w:ascii="MS Gothic" w:eastAsia="MS Gothic" w:hAnsi="MS Gothic"/>
-          <w:color w:val="000000" w:themeColor="text1"/>
-        </w:rPr>
-        <w:t xml:space="preserve"> </w:t>
-      </w:r>
-      <w:r>
-        <w:rPr>
-          <w:rFonts w:ascii="MS Gothic" w:eastAsia="MS Gothic" w:hAnsi="MS Gothic"/>
-          <w:color w:val="000000" w:themeColor="text1"/>
-        </w:rPr>
-        <w:t>(</w:t>
+      <w:r>
+        <w:rPr>
+          <w:rFonts w:ascii="MS Gothic" w:eastAsia="MS Gothic" w:hAnsi="MS Gothic"/>
+          <w:color w:val="000000" w:themeColor="text1"/>
+        </w:rPr>
+        <w:t>&gt;</w:t>
+      </w:r>
+      <w:r>
+        <w:rPr>
+          <w:rFonts w:ascii="MS Gothic" w:eastAsia="MS Gothic" w:hAnsi="MS Gothic"/>
+          <w:color w:val="000000" w:themeColor="text1"/>
+        </w:rPr>
+        <w:t xml:space="preserve"> | </w:t>
       </w:r>
       <w:r>
         <w:rPr>
@@ -1171,7 +1233,7 @@
           <w:rFonts w:ascii="MS Gothic" w:eastAsia="MS Gothic" w:hAnsi="MS Gothic"/>
           <w:color w:val="000000" w:themeColor="text1"/>
         </w:rPr>
-        <w:t>DefinicionExp</w:t>
+        <w:t>DeclaracionExp</w:t>
       </w:r>
       <w:proofErr w:type="spellEnd"/>
       <w:r>
@@ -1180,55 +1242,6 @@
           <w:color w:val="000000" w:themeColor="text1"/>
         </w:rPr>
         <w:t>&gt;</w:t>
-      </w:r>
-      <w:r>
-        <w:rPr>
-          <w:rFonts w:ascii="MS Gothic" w:eastAsia="MS Gothic" w:hAnsi="MS Gothic"/>
-          <w:color w:val="000000" w:themeColor="text1"/>
-        </w:rPr>
-        <w:t xml:space="preserve"> | </w:t>
-      </w:r>
-      <w:r>
-        <w:rPr>
-          <w:rFonts w:ascii="MS Gothic" w:eastAsia="MS Gothic" w:hAnsi="MS Gothic"/>
-          <w:color w:val="0070C0"/>
-        </w:rPr>
-        <w:t>{ID}</w:t>
-      </w:r>
-      <w:r>
-        <w:rPr>
-          <w:rFonts w:ascii="MS Gothic" w:eastAsia="MS Gothic" w:hAnsi="MS Gothic"/>
-          <w:color w:val="000000" w:themeColor="text1"/>
-        </w:rPr>
-        <w:t xml:space="preserve"> | </w:t>
-      </w:r>
-      <w:r>
-        <w:rPr>
-          <w:rFonts w:ascii="MS Gothic" w:eastAsia="MS Gothic" w:hAnsi="MS Gothic"/>
-          <w:color w:val="0070C0"/>
-        </w:rPr>
-        <w:t>Cadena</w:t>
-      </w:r>
-      <w:r>
-        <w:rPr>
-          <w:rFonts w:ascii="MS Gothic" w:eastAsia="MS Gothic" w:hAnsi="MS Gothic"/>
-          <w:color w:val="000000" w:themeColor="text1"/>
-        </w:rPr>
-        <w:t>)</w:t>
-      </w:r>
-      <w:r>
-        <w:rPr>
-          <w:rFonts w:ascii="MS Gothic" w:eastAsia="MS Gothic" w:hAnsi="MS Gothic"/>
-          <w:color w:val="000000" w:themeColor="text1"/>
-        </w:rPr>
-        <w:t xml:space="preserve"> </w:t>
-      </w:r>
-      <w:r>
-        <w:rPr>
-          <w:rFonts w:ascii="MS Gothic" w:eastAsia="MS Gothic" w:hAnsi="MS Gothic"/>
-          <w:color w:val="0070C0"/>
-        </w:rPr>
-        <w:t>;</w:t>
       </w:r>
     </w:p>
     <w:p>
@@ -1251,34 +1264,62 @@
           <w:rFonts w:ascii="MS Gothic" w:eastAsia="MS Gothic" w:hAnsi="MS Gothic"/>
           <w:color w:val="000000" w:themeColor="text1"/>
         </w:rPr>
+        <w:t>DeclaracionExp</w:t>
+      </w:r>
+      <w:proofErr w:type="spellEnd"/>
+      <w:proofErr w:type="gramStart"/>
+      <w:r>
+        <w:rPr>
+          <w:rFonts w:ascii="MS Gothic" w:eastAsia="MS Gothic" w:hAnsi="MS Gothic"/>
+          <w:color w:val="000000" w:themeColor="text1"/>
+        </w:rPr>
+        <w:t>&gt; ::=</w:t>
+      </w:r>
+      <w:proofErr w:type="gramEnd"/>
+      <w:r>
+        <w:rPr>
+          <w:rFonts w:ascii="MS Gothic" w:eastAsia="MS Gothic" w:hAnsi="MS Gothic"/>
+          <w:color w:val="000000" w:themeColor="text1"/>
+        </w:rPr>
+        <w:t xml:space="preserve"> </w:t>
+      </w:r>
+      <w:r>
+        <w:rPr>
+          <w:rFonts w:ascii="MS Gothic" w:eastAsia="MS Gothic" w:hAnsi="MS Gothic"/>
+          <w:color w:val="0070C0"/>
+        </w:rPr>
+        <w:t>ID -&gt;</w:t>
+      </w:r>
+      <w:r>
+        <w:rPr>
+          <w:rFonts w:ascii="MS Gothic" w:eastAsia="MS Gothic" w:hAnsi="MS Gothic"/>
+          <w:color w:val="000000" w:themeColor="text1"/>
+        </w:rPr>
+        <w:t xml:space="preserve"> </w:t>
+      </w:r>
+      <w:r>
+        <w:rPr>
+          <w:rFonts w:ascii="MS Gothic" w:eastAsia="MS Gothic" w:hAnsi="MS Gothic"/>
+          <w:color w:val="000000" w:themeColor="text1"/>
+        </w:rPr>
+        <w:t>(</w:t>
+      </w:r>
+      <w:r>
+        <w:rPr>
+          <w:rFonts w:ascii="MS Gothic" w:eastAsia="MS Gothic" w:hAnsi="MS Gothic"/>
+          <w:color w:val="000000" w:themeColor="text1"/>
+        </w:rPr>
+        <w:t>&lt;</w:t>
+      </w:r>
+      <w:proofErr w:type="spellStart"/>
+      <w:r>
+        <w:rPr>
+          <w:rFonts w:ascii="MS Gothic" w:eastAsia="MS Gothic" w:hAnsi="MS Gothic"/>
+          <w:color w:val="000000" w:themeColor="text1"/>
+        </w:rPr>
         <w:t>DefinicionExp</w:t>
       </w:r>
       <w:proofErr w:type="spellEnd"/>
-      <w:proofErr w:type="gramStart"/>
-      <w:r>
-        <w:rPr>
-          <w:rFonts w:ascii="MS Gothic" w:eastAsia="MS Gothic" w:hAnsi="MS Gothic"/>
-          <w:color w:val="000000" w:themeColor="text1"/>
-        </w:rPr>
-        <w:t>&gt; ::=</w:t>
-      </w:r>
-      <w:proofErr w:type="gramEnd"/>
-      <w:r>
-        <w:rPr>
-          <w:rFonts w:ascii="MS Gothic" w:eastAsia="MS Gothic" w:hAnsi="MS Gothic"/>
-          <w:color w:val="000000" w:themeColor="text1"/>
-        </w:rPr>
-        <w:t xml:space="preserve"> &lt;</w:t>
-      </w:r>
-      <w:proofErr w:type="spellStart"/>
-      <w:r>
-        <w:rPr>
-          <w:rFonts w:ascii="MS Gothic" w:eastAsia="MS Gothic" w:hAnsi="MS Gothic"/>
-          <w:color w:val="000000" w:themeColor="text1"/>
-        </w:rPr>
-        <w:t>DefinicionExp</w:t>
-      </w:r>
-      <w:proofErr w:type="spellEnd"/>
       <w:r>
         <w:rPr>
           <w:rFonts w:ascii="MS Gothic" w:eastAsia="MS Gothic" w:hAnsi="MS Gothic"/>
@@ -1291,37 +1332,74 @@
           <w:rFonts w:ascii="MS Gothic" w:eastAsia="MS Gothic" w:hAnsi="MS Gothic"/>
           <w:color w:val="000000" w:themeColor="text1"/>
         </w:rPr>
-        <w:t>&lt;Operador&gt;</w:t>
-      </w:r>
-      <w:r>
-        <w:rPr>
-          <w:rFonts w:ascii="MS Gothic" w:eastAsia="MS Gothic" w:hAnsi="MS Gothic"/>
-          <w:color w:val="000000" w:themeColor="text1"/>
-        </w:rPr>
         <w:t xml:space="preserve"> | </w:t>
       </w:r>
       <w:r>
         <w:rPr>
           <w:rFonts w:ascii="MS Gothic" w:eastAsia="MS Gothic" w:hAnsi="MS Gothic"/>
-          <w:color w:val="000000" w:themeColor="text1"/>
-        </w:rPr>
-        <w:t xml:space="preserve">&lt;Operador&gt; </w:t>
+          <w:color w:val="0070C0"/>
+        </w:rPr>
+        <w:t>{ID}</w:t>
+      </w:r>
+      <w:r>
+        <w:rPr>
+          <w:rFonts w:ascii="MS Gothic" w:eastAsia="MS Gothic" w:hAnsi="MS Gothic"/>
+          <w:color w:val="000000" w:themeColor="text1"/>
+        </w:rPr>
+        <w:t xml:space="preserve"> | </w:t>
+      </w:r>
+      <w:r>
+        <w:rPr>
+          <w:rFonts w:ascii="MS Gothic" w:eastAsia="MS Gothic" w:hAnsi="MS Gothic"/>
+          <w:color w:val="0070C0"/>
+        </w:rPr>
+        <w:t>Cadena</w:t>
+      </w:r>
+      <w:r>
+        <w:rPr>
+          <w:rFonts w:ascii="MS Gothic" w:eastAsia="MS Gothic" w:hAnsi="MS Gothic"/>
+          <w:color w:val="000000" w:themeColor="text1"/>
+        </w:rPr>
+        <w:t>)</w:t>
+      </w:r>
+      <w:r>
+        <w:rPr>
+          <w:rFonts w:ascii="MS Gothic" w:eastAsia="MS Gothic" w:hAnsi="MS Gothic"/>
+          <w:color w:val="000000" w:themeColor="text1"/>
+        </w:rPr>
+        <w:t xml:space="preserve"> </w:t>
+      </w:r>
+      <w:r>
+        <w:rPr>
+          <w:rFonts w:ascii="MS Gothic" w:eastAsia="MS Gothic" w:hAnsi="MS Gothic"/>
+          <w:color w:val="0070C0"/>
+        </w:rPr>
+        <w:t>;</w:t>
       </w:r>
     </w:p>
     <w:p>
       <w:pPr>
         <w:rPr>
           <w:rFonts w:ascii="MS Gothic" w:eastAsia="MS Gothic" w:hAnsi="MS Gothic"/>
-          <w:color w:val="0070C0"/>
-        </w:rPr>
-      </w:pPr>
-      <w:r>
-        <w:rPr>
-          <w:rFonts w:ascii="MS Gothic" w:eastAsia="MS Gothic" w:hAnsi="MS Gothic"/>
-          <w:color w:val="000000" w:themeColor="text1"/>
-        </w:rPr>
-        <w:t>&lt;0perador</w:t>
-      </w:r>
+          <w:color w:val="000000" w:themeColor="text1"/>
+        </w:rPr>
+      </w:pPr>
+      <w:r>
+        <w:rPr>
+          <w:rFonts w:ascii="MS Gothic" w:eastAsia="MS Gothic" w:hAnsi="MS Gothic"/>
+          <w:color w:val="000000" w:themeColor="text1"/>
+        </w:rPr>
+        <w:t>&lt;</w:t>
+      </w:r>
+      <w:proofErr w:type="spellStart"/>
+      <w:r>
+        <w:rPr>
+          <w:rFonts w:ascii="MS Gothic" w:eastAsia="MS Gothic" w:hAnsi="MS Gothic"/>
+          <w:color w:val="000000" w:themeColor="text1"/>
+        </w:rPr>
+        <w:t>DefinicionExp</w:t>
+      </w:r>
+      <w:proofErr w:type="spellEnd"/>
       <w:proofErr w:type="gramStart"/>
       <w:r>
         <w:rPr>
@@ -1336,14 +1414,30 @@
           <w:rFonts w:ascii="MS Gothic" w:eastAsia="MS Gothic" w:hAnsi="MS Gothic"/>
           <w:color w:val="000000" w:themeColor="text1"/>
         </w:rPr>
-        <w:t xml:space="preserve"> </w:t>
-      </w:r>
-      <w:r>
-        <w:rPr>
-          <w:rFonts w:ascii="MS Gothic" w:eastAsia="MS Gothic" w:hAnsi="MS Gothic"/>
-          <w:color w:val="0070C0"/>
-        </w:rPr>
-        <w:t>.</w:t>
+        <w:t xml:space="preserve"> &lt;</w:t>
+      </w:r>
+      <w:proofErr w:type="spellStart"/>
+      <w:r>
+        <w:rPr>
+          <w:rFonts w:ascii="MS Gothic" w:eastAsia="MS Gothic" w:hAnsi="MS Gothic"/>
+          <w:color w:val="000000" w:themeColor="text1"/>
+        </w:rPr>
+        <w:t>DefinicionExp</w:t>
+      </w:r>
+      <w:proofErr w:type="spellEnd"/>
+      <w:r>
+        <w:rPr>
+          <w:rFonts w:ascii="MS Gothic" w:eastAsia="MS Gothic" w:hAnsi="MS Gothic"/>
+          <w:color w:val="000000" w:themeColor="text1"/>
+        </w:rPr>
+        <w:t>&gt;</w:t>
+      </w:r>
+      <w:r>
+        <w:rPr>
+          <w:rFonts w:ascii="MS Gothic" w:eastAsia="MS Gothic" w:hAnsi="MS Gothic"/>
+          <w:color w:val="000000" w:themeColor="text1"/>
+        </w:rPr>
+        <w:t>&lt;Operador&gt;</w:t>
       </w:r>
       <w:r>
         <w:rPr>
@@ -1355,164 +1449,48 @@
       <w:r>
         <w:rPr>
           <w:rFonts w:ascii="MS Gothic" w:eastAsia="MS Gothic" w:hAnsi="MS Gothic"/>
-          <w:color w:val="0070C0"/>
-        </w:rPr>
-        <w:t>{|}</w:t>
-      </w:r>
-      <w:r>
-        <w:rPr>
-          <w:rFonts w:ascii="MS Gothic" w:eastAsia="MS Gothic" w:hAnsi="MS Gothic"/>
-          <w:color w:val="000000" w:themeColor="text1"/>
-        </w:rPr>
-        <w:t xml:space="preserve"> | </w:t>
-      </w:r>
-      <w:r>
-        <w:rPr>
-          <w:rFonts w:ascii="MS Gothic" w:eastAsia="MS Gothic" w:hAnsi="MS Gothic"/>
-          <w:color w:val="0070C0"/>
-        </w:rPr>
-        <w:t>*</w:t>
-      </w:r>
-      <w:r>
-        <w:rPr>
-          <w:rFonts w:ascii="MS Gothic" w:eastAsia="MS Gothic" w:hAnsi="MS Gothic"/>
-          <w:color w:val="000000" w:themeColor="text1"/>
-        </w:rPr>
-        <w:t xml:space="preserve"> | </w:t>
-      </w:r>
-      <w:r>
-        <w:rPr>
-          <w:rFonts w:ascii="MS Gothic" w:eastAsia="MS Gothic" w:hAnsi="MS Gothic"/>
-          <w:color w:val="0070C0"/>
-        </w:rPr>
-        <w:t>+</w:t>
-      </w:r>
-      <w:r>
-        <w:rPr>
-          <w:rFonts w:ascii="MS Gothic" w:eastAsia="MS Gothic" w:hAnsi="MS Gothic"/>
-          <w:color w:val="000000" w:themeColor="text1"/>
-        </w:rPr>
-        <w:t xml:space="preserve"> | </w:t>
-      </w:r>
-      <w:r>
-        <w:rPr>
-          <w:rFonts w:ascii="MS Gothic" w:eastAsia="MS Gothic" w:hAnsi="MS Gothic"/>
-          <w:color w:val="0070C0"/>
-        </w:rPr>
-        <w:t>?</w:t>
-      </w:r>
-      <w:r>
-        <w:rPr>
-          <w:rFonts w:ascii="MS Gothic" w:eastAsia="MS Gothic" w:hAnsi="MS Gothic"/>
-          <w:color w:val="0070C0"/>
-        </w:rPr>
-        <w:t xml:space="preserve"> </w:t>
-      </w:r>
-      <w:r>
-        <w:rPr>
-          <w:rFonts w:ascii="MS Gothic" w:eastAsia="MS Gothic" w:hAnsi="MS Gothic"/>
-          <w:color w:val="000000" w:themeColor="text1"/>
-        </w:rPr>
-        <w:t xml:space="preserve">| </w:t>
-      </w:r>
-      <w:r>
-        <w:rPr>
-          <w:rFonts w:ascii="MS Gothic" w:eastAsia="MS Gothic" w:hAnsi="MS Gothic"/>
-          <w:color w:val="0070C0"/>
-        </w:rPr>
-        <w:t>{ID}</w:t>
-      </w:r>
-      <w:r>
-        <w:rPr>
-          <w:rFonts w:ascii="MS Gothic" w:eastAsia="MS Gothic" w:hAnsi="MS Gothic"/>
-          <w:color w:val="000000" w:themeColor="text1"/>
-        </w:rPr>
-        <w:t xml:space="preserve"> | </w:t>
-      </w:r>
-      <w:r>
-        <w:rPr>
-          <w:rFonts w:ascii="MS Gothic" w:eastAsia="MS Gothic" w:hAnsi="MS Gothic"/>
-          <w:color w:val="0070C0"/>
-        </w:rPr>
-        <w:t>Cadena</w:t>
-      </w:r>
-      <w:r>
-        <w:rPr>
-          <w:rFonts w:ascii="MS Gothic" w:eastAsia="MS Gothic" w:hAnsi="MS Gothic"/>
-          <w:color w:val="0070C0"/>
-        </w:rPr>
-        <w:t xml:space="preserve"> </w:t>
-      </w:r>
-      <w:r>
-        <w:rPr>
-          <w:rFonts w:ascii="MS Gothic" w:eastAsia="MS Gothic" w:hAnsi="MS Gothic"/>
-          <w:color w:val="000000" w:themeColor="text1"/>
-        </w:rPr>
-        <w:t>|</w:t>
-      </w:r>
-      <w:r>
-        <w:rPr>
-          <w:rFonts w:ascii="MS Gothic" w:eastAsia="MS Gothic" w:hAnsi="MS Gothic"/>
-          <w:color w:val="0070C0"/>
-        </w:rPr>
-        <w:t xml:space="preserve"> Especiales</w:t>
+          <w:color w:val="000000" w:themeColor="text1"/>
+        </w:rPr>
+        <w:t xml:space="preserve">&lt;Operador&gt; </w:t>
       </w:r>
     </w:p>
     <w:p>
       <w:pPr>
         <w:rPr>
           <w:rFonts w:ascii="MS Gothic" w:eastAsia="MS Gothic" w:hAnsi="MS Gothic"/>
-          <w:color w:val="000000" w:themeColor="text1"/>
-        </w:rPr>
-      </w:pPr>
-      <w:r>
-        <w:rPr>
-          <w:rFonts w:ascii="MS Gothic" w:eastAsia="MS Gothic" w:hAnsi="MS Gothic"/>
-          <w:color w:val="000000" w:themeColor="text1"/>
-        </w:rPr>
-        <w:t>&lt;</w:t>
-      </w:r>
-      <w:proofErr w:type="spellStart"/>
-      <w:r>
-        <w:rPr>
-          <w:rFonts w:ascii="MS Gothic" w:eastAsia="MS Gothic" w:hAnsi="MS Gothic"/>
-          <w:color w:val="000000" w:themeColor="text1"/>
-        </w:rPr>
-        <w:t>DeclaracionPorcentajes</w:t>
-      </w:r>
-      <w:proofErr w:type="spellEnd"/>
-      <w:r>
-        <w:rPr>
-          <w:rFonts w:ascii="MS Gothic" w:eastAsia="MS Gothic" w:hAnsi="MS Gothic"/>
-          <w:color w:val="000000" w:themeColor="text1"/>
-        </w:rPr>
-        <w:t>&gt; ::= &lt;</w:t>
-      </w:r>
-      <w:proofErr w:type="spellStart"/>
-      <w:r>
-        <w:rPr>
-          <w:rFonts w:ascii="MS Gothic" w:eastAsia="MS Gothic" w:hAnsi="MS Gothic"/>
-          <w:color w:val="000000" w:themeColor="text1"/>
-        </w:rPr>
-        <w:t>DeclaracionPorcentajes</w:t>
-      </w:r>
-      <w:proofErr w:type="spellEnd"/>
-      <w:r>
-        <w:rPr>
-          <w:rFonts w:ascii="MS Gothic" w:eastAsia="MS Gothic" w:hAnsi="MS Gothic"/>
-          <w:color w:val="000000" w:themeColor="text1"/>
-        </w:rPr>
-        <w:t xml:space="preserve">&gt; </w:t>
-      </w:r>
-      <w:proofErr w:type="spellStart"/>
-      <w:r>
-        <w:rPr>
-          <w:rFonts w:ascii="MS Gothic" w:eastAsia="MS Gothic" w:hAnsi="MS Gothic"/>
-          <w:color w:val="0070C0"/>
-        </w:rPr>
-        <w:t>PorcentajeDoble</w:t>
-      </w:r>
-      <w:proofErr w:type="spellEnd"/>
+          <w:color w:val="0070C0"/>
+        </w:rPr>
+      </w:pPr>
+      <w:r>
+        <w:rPr>
+          <w:rFonts w:ascii="MS Gothic" w:eastAsia="MS Gothic" w:hAnsi="MS Gothic"/>
+          <w:color w:val="000000" w:themeColor="text1"/>
+        </w:rPr>
+        <w:t>&lt;0perador</w:t>
+      </w:r>
+      <w:proofErr w:type="gramStart"/>
+      <w:r>
+        <w:rPr>
+          <w:rFonts w:ascii="MS Gothic" w:eastAsia="MS Gothic" w:hAnsi="MS Gothic"/>
+          <w:color w:val="000000" w:themeColor="text1"/>
+        </w:rPr>
+        <w:t>&gt; ::=</w:t>
+      </w:r>
+      <w:proofErr w:type="gramEnd"/>
+      <w:r>
+        <w:rPr>
+          <w:rFonts w:ascii="MS Gothic" w:eastAsia="MS Gothic" w:hAnsi="MS Gothic"/>
+          <w:color w:val="000000" w:themeColor="text1"/>
+        </w:rPr>
+        <w:t xml:space="preserve"> </w:t>
+      </w:r>
+      <w:r>
+        <w:rPr>
+          <w:rFonts w:ascii="MS Gothic" w:eastAsia="MS Gothic" w:hAnsi="MS Gothic"/>
+          <w:color w:val="0070C0"/>
+        </w:rPr>
+        <w:t>.</w:t>
+      </w:r>
       <w:r>
         <w:rPr>
           <w:rFonts w:ascii="MS Gothic" w:eastAsia="MS Gothic" w:hAnsi="MS Gothic"/>
@@ -1520,23 +1498,117 @@
         </w:rPr>
         <w:t xml:space="preserve"> | </w:t>
       </w:r>
-      <w:proofErr w:type="spellStart"/>
-      <w:r>
-        <w:rPr>
-          <w:rFonts w:ascii="MS Gothic" w:eastAsia="MS Gothic" w:hAnsi="MS Gothic"/>
-          <w:color w:val="0070C0"/>
-        </w:rPr>
-        <w:t>PorcentajeDoble</w:t>
-      </w:r>
-      <w:bookmarkStart w:id="0" w:name="_GoBack"/>
-      <w:bookmarkEnd w:id="0"/>
-      <w:proofErr w:type="spellEnd"/>
+      <w:r>
+        <w:rPr>
+          <w:rFonts w:ascii="MS Gothic" w:eastAsia="MS Gothic" w:hAnsi="MS Gothic"/>
+          <w:color w:val="0070C0"/>
+        </w:rPr>
+        <w:t>{|}</w:t>
+      </w:r>
+      <w:r>
+        <w:rPr>
+          <w:rFonts w:ascii="MS Gothic" w:eastAsia="MS Gothic" w:hAnsi="MS Gothic"/>
+          <w:color w:val="000000" w:themeColor="text1"/>
+        </w:rPr>
+        <w:t xml:space="preserve"> | </w:t>
+      </w:r>
+      <w:r>
+        <w:rPr>
+          <w:rFonts w:ascii="MS Gothic" w:eastAsia="MS Gothic" w:hAnsi="MS Gothic"/>
+          <w:color w:val="0070C0"/>
+        </w:rPr>
+        <w:t>*</w:t>
+      </w:r>
+      <w:r>
+        <w:rPr>
+          <w:rFonts w:ascii="MS Gothic" w:eastAsia="MS Gothic" w:hAnsi="MS Gothic"/>
+          <w:color w:val="000000" w:themeColor="text1"/>
+        </w:rPr>
+        <w:t xml:space="preserve"> | </w:t>
+      </w:r>
+      <w:r>
+        <w:rPr>
+          <w:rFonts w:ascii="MS Gothic" w:eastAsia="MS Gothic" w:hAnsi="MS Gothic"/>
+          <w:color w:val="0070C0"/>
+        </w:rPr>
+        <w:t>+</w:t>
+      </w:r>
+      <w:r>
+        <w:rPr>
+          <w:rFonts w:ascii="MS Gothic" w:eastAsia="MS Gothic" w:hAnsi="MS Gothic"/>
+          <w:color w:val="000000" w:themeColor="text1"/>
+        </w:rPr>
+        <w:t xml:space="preserve"> | </w:t>
+      </w:r>
+      <w:r>
+        <w:rPr>
+          <w:rFonts w:ascii="MS Gothic" w:eastAsia="MS Gothic" w:hAnsi="MS Gothic"/>
+          <w:color w:val="0070C0"/>
+        </w:rPr>
+        <w:t>?</w:t>
+      </w:r>
+      <w:r>
+        <w:rPr>
+          <w:rFonts w:ascii="MS Gothic" w:eastAsia="MS Gothic" w:hAnsi="MS Gothic"/>
+          <w:color w:val="0070C0"/>
+        </w:rPr>
+        <w:t xml:space="preserve"> </w:t>
+      </w:r>
+      <w:r>
+        <w:rPr>
+          <w:rFonts w:ascii="MS Gothic" w:eastAsia="MS Gothic" w:hAnsi="MS Gothic"/>
+          <w:color w:val="000000" w:themeColor="text1"/>
+        </w:rPr>
+        <w:t xml:space="preserve">| </w:t>
+      </w:r>
+      <w:r>
+        <w:rPr>
+          <w:rFonts w:ascii="MS Gothic" w:eastAsia="MS Gothic" w:hAnsi="MS Gothic"/>
+          <w:color w:val="0070C0"/>
+        </w:rPr>
+        <w:t>{ID}</w:t>
+      </w:r>
+      <w:r>
+        <w:rPr>
+          <w:rFonts w:ascii="MS Gothic" w:eastAsia="MS Gothic" w:hAnsi="MS Gothic"/>
+          <w:color w:val="000000" w:themeColor="text1"/>
+        </w:rPr>
+        <w:t xml:space="preserve"> | </w:t>
+      </w:r>
+      <w:r>
+        <w:rPr>
+          <w:rFonts w:ascii="MS Gothic" w:eastAsia="MS Gothic" w:hAnsi="MS Gothic"/>
+          <w:color w:val="0070C0"/>
+        </w:rPr>
+        <w:t>Cadena</w:t>
+      </w:r>
+      <w:r>
+        <w:rPr>
+          <w:rFonts w:ascii="MS Gothic" w:eastAsia="MS Gothic" w:hAnsi="MS Gothic"/>
+          <w:color w:val="0070C0"/>
+        </w:rPr>
+        <w:t xml:space="preserve"> </w:t>
+      </w:r>
+      <w:r>
+        <w:rPr>
+          <w:rFonts w:ascii="MS Gothic" w:eastAsia="MS Gothic" w:hAnsi="MS Gothic"/>
+          <w:color w:val="000000" w:themeColor="text1"/>
+        </w:rPr>
+        <w:t>|</w:t>
+      </w:r>
+      <w:r>
+        <w:rPr>
+          <w:rFonts w:ascii="MS Gothic" w:eastAsia="MS Gothic" w:hAnsi="MS Gothic"/>
+          <w:color w:val="0070C0"/>
+        </w:rPr>
+        <w:t xml:space="preserve"> Especiales</w:t>
+      </w:r>
     </w:p>
     <w:p>
       <w:pPr>
         <w:rPr>
           <w:rFonts w:ascii="MS Gothic" w:eastAsia="MS Gothic" w:hAnsi="MS Gothic"/>
-          <w:color w:val="0070C0"/>
+          <w:color w:val="000000" w:themeColor="text1"/>
         </w:rPr>
       </w:pPr>
       <w:r>
@@ -1552,32 +1624,57 @@
           <w:rFonts w:ascii="MS Gothic" w:eastAsia="MS Gothic" w:hAnsi="MS Gothic"/>
           <w:color w:val="000000" w:themeColor="text1"/>
         </w:rPr>
-        <w:t>DefinicionEntrada</w:t>
-      </w:r>
-      <w:proofErr w:type="spellEnd"/>
-      <w:proofErr w:type="gramStart"/>
-      <w:r>
-        <w:rPr>
-          <w:rFonts w:ascii="MS Gothic" w:eastAsia="MS Gothic" w:hAnsi="MS Gothic"/>
-          <w:color w:val="000000" w:themeColor="text1"/>
-        </w:rPr>
-        <w:t>&gt; ::=</w:t>
-      </w:r>
-      <w:proofErr w:type="gramEnd"/>
-      <w:r>
-        <w:rPr>
-          <w:rFonts w:ascii="MS Gothic" w:eastAsia="MS Gothic" w:hAnsi="MS Gothic"/>
-          <w:color w:val="000000" w:themeColor="text1"/>
-        </w:rPr>
-        <w:t xml:space="preserve"> </w:t>
-      </w:r>
-      <w:r>
-        <w:rPr>
-          <w:rFonts w:ascii="MS Gothic" w:eastAsia="MS Gothic" w:hAnsi="MS Gothic"/>
-          <w:color w:val="0070C0"/>
-        </w:rPr>
-        <w:t>ID : Cadena ;</w:t>
-      </w:r>
+        <w:t>DeclaracionPorcentajes</w:t>
+      </w:r>
+      <w:proofErr w:type="spellEnd"/>
+      <w:r>
+        <w:rPr>
+          <w:rFonts w:ascii="MS Gothic" w:eastAsia="MS Gothic" w:hAnsi="MS Gothic"/>
+          <w:color w:val="000000" w:themeColor="text1"/>
+        </w:rPr>
+        <w:t>&gt; ::= &lt;</w:t>
+      </w:r>
+      <w:proofErr w:type="spellStart"/>
+      <w:r>
+        <w:rPr>
+          <w:rFonts w:ascii="MS Gothic" w:eastAsia="MS Gothic" w:hAnsi="MS Gothic"/>
+          <w:color w:val="000000" w:themeColor="text1"/>
+        </w:rPr>
+        <w:t>DeclaracionPorcentajes</w:t>
+      </w:r>
+      <w:proofErr w:type="spellEnd"/>
+      <w:r>
+        <w:rPr>
+          <w:rFonts w:ascii="MS Gothic" w:eastAsia="MS Gothic" w:hAnsi="MS Gothic"/>
+          <w:color w:val="000000" w:themeColor="text1"/>
+        </w:rPr>
+        <w:t xml:space="preserve">&gt; </w:t>
+      </w:r>
+      <w:proofErr w:type="spellStart"/>
+      <w:r>
+        <w:rPr>
+          <w:rFonts w:ascii="MS Gothic" w:eastAsia="MS Gothic" w:hAnsi="MS Gothic"/>
+          <w:color w:val="0070C0"/>
+        </w:rPr>
+        <w:t>PorcentajeDoble</w:t>
+      </w:r>
+      <w:proofErr w:type="spellEnd"/>
+      <w:r>
+        <w:rPr>
+          <w:rFonts w:ascii="MS Gothic" w:eastAsia="MS Gothic" w:hAnsi="MS Gothic"/>
+          <w:color w:val="000000" w:themeColor="text1"/>
+        </w:rPr>
+        <w:t xml:space="preserve"> | </w:t>
+      </w:r>
+      <w:proofErr w:type="spellStart"/>
+      <w:r>
+        <w:rPr>
+          <w:rFonts w:ascii="MS Gothic" w:eastAsia="MS Gothic" w:hAnsi="MS Gothic"/>
+          <w:color w:val="0070C0"/>
+        </w:rPr>
+        <w:t>PorcentajeDoble</w:t>
+      </w:r>
+      <w:proofErr w:type="spellEnd"/>
     </w:p>
     <w:p>
       <w:pPr>
@@ -1586,6 +1683,45 @@
           <w:color w:val="0070C0"/>
         </w:rPr>
       </w:pPr>
+      <w:r>
+        <w:rPr>
+          <w:rFonts w:ascii="MS Gothic" w:eastAsia="MS Gothic" w:hAnsi="MS Gothic"/>
+          <w:color w:val="000000" w:themeColor="text1"/>
+        </w:rPr>
+        <w:t>&lt;</w:t>
+      </w:r>
+      <w:proofErr w:type="spellStart"/>
+      <w:r>
+        <w:rPr>
+          <w:rFonts w:ascii="MS Gothic" w:eastAsia="MS Gothic" w:hAnsi="MS Gothic"/>
+          <w:color w:val="000000" w:themeColor="text1"/>
+        </w:rPr>
+        <w:t>DefinicionEntrada</w:t>
+      </w:r>
+      <w:proofErr w:type="spellEnd"/>
+      <w:proofErr w:type="gramStart"/>
+      <w:r>
+        <w:rPr>
+          <w:rFonts w:ascii="MS Gothic" w:eastAsia="MS Gothic" w:hAnsi="MS Gothic"/>
+          <w:color w:val="000000" w:themeColor="text1"/>
+        </w:rPr>
+        <w:t>&gt; ::=</w:t>
+      </w:r>
+      <w:proofErr w:type="gramEnd"/>
+      <w:r>
+        <w:rPr>
+          <w:rFonts w:ascii="MS Gothic" w:eastAsia="MS Gothic" w:hAnsi="MS Gothic"/>
+          <w:color w:val="000000" w:themeColor="text1"/>
+        </w:rPr>
+        <w:t xml:space="preserve"> </w:t>
+      </w:r>
+      <w:r>
+        <w:rPr>
+          <w:rFonts w:ascii="MS Gothic" w:eastAsia="MS Gothic" w:hAnsi="MS Gothic"/>
+          <w:color w:val="0070C0"/>
+        </w:rPr>
+        <w:t>ID : Cadena ;</w:t>
+      </w:r>
     </w:p>
     <w:p>
       <w:pPr>
@@ -1610,84 +1746,20 @@
           <w:color w:val="0070C0"/>
         </w:rPr>
       </w:pPr>
-      <w:r>
-        <w:rPr>
-          <w:rFonts w:ascii="MS Gothic" w:eastAsia="MS Gothic" w:hAnsi="MS Gothic"/>
-          <w:color w:val="0070C0"/>
-        </w:rPr>
-        <w:t>EXTRA POR SI ACASO</w:t>
-      </w:r>
     </w:p>
     <w:p>
       <w:pPr>
         <w:rPr>
           <w:rFonts w:ascii="MS Gothic" w:eastAsia="MS Gothic" w:hAnsi="MS Gothic"/>
-          <w:color w:val="000000" w:themeColor="text1"/>
-        </w:rPr>
-      </w:pPr>
-      <w:r>
-        <w:rPr>
-          <w:rFonts w:ascii="MS Gothic" w:eastAsia="MS Gothic" w:hAnsi="MS Gothic"/>
-          <w:color w:val="000000" w:themeColor="text1"/>
-        </w:rPr>
-        <w:t>&lt;</w:t>
-      </w:r>
-      <w:proofErr w:type="spellStart"/>
-      <w:r>
-        <w:rPr>
-          <w:rFonts w:ascii="MS Gothic" w:eastAsia="MS Gothic" w:hAnsi="MS Gothic"/>
-          <w:color w:val="000000" w:themeColor="text1"/>
-        </w:rPr>
-        <w:t>DefinicionExp</w:t>
-      </w:r>
-      <w:proofErr w:type="spellEnd"/>
-      <w:proofErr w:type="gramStart"/>
-      <w:r>
-        <w:rPr>
-          <w:rFonts w:ascii="MS Gothic" w:eastAsia="MS Gothic" w:hAnsi="MS Gothic"/>
-          <w:color w:val="000000" w:themeColor="text1"/>
-        </w:rPr>
-        <w:t>&gt; ::=</w:t>
-      </w:r>
-      <w:proofErr w:type="gramEnd"/>
-      <w:r>
-        <w:rPr>
-          <w:rFonts w:ascii="MS Gothic" w:eastAsia="MS Gothic" w:hAnsi="MS Gothic"/>
-          <w:color w:val="000000" w:themeColor="text1"/>
-        </w:rPr>
-        <w:t xml:space="preserve"> &lt;</w:t>
-      </w:r>
-      <w:proofErr w:type="spellStart"/>
-      <w:r>
-        <w:rPr>
-          <w:rFonts w:ascii="MS Gothic" w:eastAsia="MS Gothic" w:hAnsi="MS Gothic"/>
-          <w:color w:val="000000" w:themeColor="text1"/>
-        </w:rPr>
-        <w:t>DefinicionExp</w:t>
-      </w:r>
-      <w:proofErr w:type="spellEnd"/>
-      <w:r>
-        <w:rPr>
-          <w:rFonts w:ascii="MS Gothic" w:eastAsia="MS Gothic" w:hAnsi="MS Gothic"/>
-          <w:color w:val="000000" w:themeColor="text1"/>
-        </w:rPr>
-        <w:t>&gt;&lt;</w:t>
-      </w:r>
-      <w:proofErr w:type="spellStart"/>
-      <w:r>
-        <w:rPr>
-          <w:rFonts w:ascii="MS Gothic" w:eastAsia="MS Gothic" w:hAnsi="MS Gothic"/>
-          <w:color w:val="000000" w:themeColor="text1"/>
-        </w:rPr>
-        <w:t>Operacion</w:t>
-      </w:r>
-      <w:proofErr w:type="spellEnd"/>
-      <w:r>
-        <w:rPr>
-          <w:rFonts w:ascii="MS Gothic" w:eastAsia="MS Gothic" w:hAnsi="MS Gothic"/>
-          <w:color w:val="000000" w:themeColor="text1"/>
-        </w:rPr>
-        <w:t>&gt; | &lt;Operación&gt;</w:t>
+          <w:color w:val="0070C0"/>
+        </w:rPr>
+      </w:pPr>
+      <w:r>
+        <w:rPr>
+          <w:rFonts w:ascii="MS Gothic" w:eastAsia="MS Gothic" w:hAnsi="MS Gothic"/>
+          <w:color w:val="0070C0"/>
+        </w:rPr>
+        <w:t>EXTRA POR SI ACASO</w:t>
       </w:r>
     </w:p>
     <w:p>
@@ -1702,8 +1774,17 @@
           <w:rFonts w:ascii="MS Gothic" w:eastAsia="MS Gothic" w:hAnsi="MS Gothic"/>
           <w:color w:val="000000" w:themeColor="text1"/>
         </w:rPr>
-        <w:t>&lt;Operación</w:t>
-      </w:r>
+        <w:t>&lt;</w:t>
+      </w:r>
+      <w:proofErr w:type="spellStart"/>
+      <w:r>
+        <w:rPr>
+          <w:rFonts w:ascii="MS Gothic" w:eastAsia="MS Gothic" w:hAnsi="MS Gothic"/>
+          <w:color w:val="000000" w:themeColor="text1"/>
+        </w:rPr>
+        <w:t>DefinicionExp</w:t>
+      </w:r>
+      <w:proofErr w:type="spellEnd"/>
       <w:proofErr w:type="gramStart"/>
       <w:r>
         <w:rPr>
@@ -1718,104 +1799,167 @@
           <w:rFonts w:ascii="MS Gothic" w:eastAsia="MS Gothic" w:hAnsi="MS Gothic"/>
           <w:color w:val="000000" w:themeColor="text1"/>
         </w:rPr>
-        <w:t xml:space="preserve"> ((</w:t>
-      </w:r>
-      <w:r>
-        <w:rPr>
-          <w:rFonts w:ascii="MS Gothic" w:eastAsia="MS Gothic" w:hAnsi="MS Gothic"/>
-          <w:color w:val="0070C0"/>
-        </w:rPr>
-        <w:t>?</w:t>
-      </w:r>
-      <w:r>
-        <w:rPr>
-          <w:rFonts w:ascii="MS Gothic" w:eastAsia="MS Gothic" w:hAnsi="MS Gothic"/>
-          <w:color w:val="000000" w:themeColor="text1"/>
-        </w:rPr>
-        <w:t xml:space="preserve"> | </w:t>
-      </w:r>
-      <w:r>
-        <w:rPr>
-          <w:rFonts w:ascii="MS Gothic" w:eastAsia="MS Gothic" w:hAnsi="MS Gothic"/>
-          <w:color w:val="0070C0"/>
-        </w:rPr>
-        <w:t>*</w:t>
-      </w:r>
-      <w:r>
-        <w:rPr>
-          <w:rFonts w:ascii="MS Gothic" w:eastAsia="MS Gothic" w:hAnsi="MS Gothic"/>
-          <w:color w:val="000000" w:themeColor="text1"/>
-        </w:rPr>
-        <w:t xml:space="preserve"> | </w:t>
-      </w:r>
-      <w:proofErr w:type="gramStart"/>
-      <w:r>
-        <w:rPr>
-          <w:rFonts w:ascii="MS Gothic" w:eastAsia="MS Gothic" w:hAnsi="MS Gothic"/>
-          <w:color w:val="0070C0"/>
-        </w:rPr>
-        <w:t>+</w:t>
-      </w:r>
-      <w:r>
-        <w:rPr>
-          <w:rFonts w:ascii="MS Gothic" w:eastAsia="MS Gothic" w:hAnsi="MS Gothic"/>
-          <w:color w:val="000000" w:themeColor="text1"/>
-        </w:rPr>
-        <w:t>)(</w:t>
-      </w:r>
-      <w:proofErr w:type="gramEnd"/>
-      <w:r>
-        <w:rPr>
-          <w:rFonts w:ascii="MS Gothic" w:eastAsia="MS Gothic" w:hAnsi="MS Gothic"/>
-          <w:color w:val="0070C0"/>
-        </w:rPr>
-        <w:t>{ID}</w:t>
-      </w:r>
-      <w:r>
-        <w:rPr>
-          <w:rFonts w:ascii="MS Gothic" w:eastAsia="MS Gothic" w:hAnsi="MS Gothic"/>
-          <w:color w:val="000000" w:themeColor="text1"/>
-        </w:rPr>
-        <w:t xml:space="preserve">| </w:t>
-      </w:r>
-      <w:r>
-        <w:rPr>
-          <w:rFonts w:ascii="MS Gothic" w:eastAsia="MS Gothic" w:hAnsi="MS Gothic"/>
-          <w:color w:val="0070C0"/>
-        </w:rPr>
-        <w:t>Cadena</w:t>
-      </w:r>
-      <w:r>
-        <w:rPr>
-          <w:rFonts w:ascii="MS Gothic" w:eastAsia="MS Gothic" w:hAnsi="MS Gothic"/>
-          <w:color w:val="0070C0"/>
-        </w:rPr>
-        <w:t xml:space="preserve"> </w:t>
-      </w:r>
-      <w:r>
-        <w:rPr>
-          <w:rFonts w:ascii="MS Gothic" w:eastAsia="MS Gothic" w:hAnsi="MS Gothic"/>
-          <w:color w:val="000000" w:themeColor="text1"/>
-        </w:rPr>
-        <w:t>|</w:t>
-      </w:r>
-      <w:r>
-        <w:rPr>
-          <w:rFonts w:ascii="MS Gothic" w:eastAsia="MS Gothic" w:hAnsi="MS Gothic"/>
-          <w:color w:val="0070C0"/>
-        </w:rPr>
-        <w:t xml:space="preserve"> &lt;Operación&gt; </w:t>
-      </w:r>
-      <w:r>
-        <w:rPr>
-          <w:rFonts w:ascii="MS Gothic" w:eastAsia="MS Gothic" w:hAnsi="MS Gothic"/>
-          <w:color w:val="000000" w:themeColor="text1"/>
-        </w:rPr>
-        <w:t xml:space="preserve">)) </w:t>
+        <w:t xml:space="preserve"> &lt;</w:t>
+      </w:r>
+      <w:proofErr w:type="spellStart"/>
+      <w:r>
+        <w:rPr>
+          <w:rFonts w:ascii="MS Gothic" w:eastAsia="MS Gothic" w:hAnsi="MS Gothic"/>
+          <w:color w:val="000000" w:themeColor="text1"/>
+        </w:rPr>
+        <w:t>DefinicionExp</w:t>
+      </w:r>
+      <w:proofErr w:type="spellEnd"/>
+      <w:r>
+        <w:rPr>
+          <w:rFonts w:ascii="MS Gothic" w:eastAsia="MS Gothic" w:hAnsi="MS Gothic"/>
+          <w:color w:val="000000" w:themeColor="text1"/>
+        </w:rPr>
+        <w:t>&gt;&lt;</w:t>
+      </w:r>
+      <w:proofErr w:type="spellStart"/>
+      <w:r>
+        <w:rPr>
+          <w:rFonts w:ascii="MS Gothic" w:eastAsia="MS Gothic" w:hAnsi="MS Gothic"/>
+          <w:color w:val="000000" w:themeColor="text1"/>
+        </w:rPr>
+        <w:t>Operacion</w:t>
+      </w:r>
+      <w:proofErr w:type="spellEnd"/>
+      <w:r>
+        <w:rPr>
+          <w:rFonts w:ascii="MS Gothic" w:eastAsia="MS Gothic" w:hAnsi="MS Gothic"/>
+          <w:color w:val="000000" w:themeColor="text1"/>
+        </w:rPr>
+        <w:t>&gt; | &lt;Operación&gt;</w:t>
       </w:r>
     </w:p>
     <w:p>
       <w:pPr>
+        <w:rPr>
+          <w:rFonts w:ascii="MS Gothic" w:eastAsia="MS Gothic" w:hAnsi="MS Gothic"/>
+          <w:color w:val="000000" w:themeColor="text1"/>
+        </w:rPr>
+      </w:pPr>
+      <w:r>
+        <w:rPr>
+          <w:rFonts w:ascii="MS Gothic" w:eastAsia="MS Gothic" w:hAnsi="MS Gothic"/>
+          <w:color w:val="000000" w:themeColor="text1"/>
+        </w:rPr>
+        <w:t>&lt;Operación</w:t>
+      </w:r>
+      <w:proofErr w:type="gramStart"/>
+      <w:r>
+        <w:rPr>
+          <w:rFonts w:ascii="MS Gothic" w:eastAsia="MS Gothic" w:hAnsi="MS Gothic"/>
+          <w:color w:val="000000" w:themeColor="text1"/>
+        </w:rPr>
+        <w:t>&gt; ::=</w:t>
+      </w:r>
+      <w:proofErr w:type="gramEnd"/>
+      <w:r>
+        <w:rPr>
+          <w:rFonts w:ascii="MS Gothic" w:eastAsia="MS Gothic" w:hAnsi="MS Gothic"/>
+          <w:color w:val="000000" w:themeColor="text1"/>
+        </w:rPr>
+        <w:t xml:space="preserve"> ((</w:t>
+      </w:r>
+      <w:r>
+        <w:rPr>
+          <w:rFonts w:ascii="MS Gothic" w:eastAsia="MS Gothic" w:hAnsi="MS Gothic"/>
+          <w:color w:val="0070C0"/>
+        </w:rPr>
+        <w:t>?</w:t>
+      </w:r>
+      <w:r>
+        <w:rPr>
+          <w:rFonts w:ascii="MS Gothic" w:eastAsia="MS Gothic" w:hAnsi="MS Gothic"/>
+          <w:color w:val="000000" w:themeColor="text1"/>
+        </w:rPr>
+        <w:t xml:space="preserve"> | </w:t>
+      </w:r>
+      <w:r>
+        <w:rPr>
+          <w:rFonts w:ascii="MS Gothic" w:eastAsia="MS Gothic" w:hAnsi="MS Gothic"/>
+          <w:color w:val="0070C0"/>
+        </w:rPr>
+        <w:t>*</w:t>
+      </w:r>
+      <w:r>
+        <w:rPr>
+          <w:rFonts w:ascii="MS Gothic" w:eastAsia="MS Gothic" w:hAnsi="MS Gothic"/>
+          <w:color w:val="000000" w:themeColor="text1"/>
+        </w:rPr>
+        <w:t xml:space="preserve"> | </w:t>
+      </w:r>
+      <w:proofErr w:type="gramStart"/>
+      <w:r>
+        <w:rPr>
+          <w:rFonts w:ascii="MS Gothic" w:eastAsia="MS Gothic" w:hAnsi="MS Gothic"/>
+          <w:color w:val="0070C0"/>
+        </w:rPr>
+        <w:t>+</w:t>
+      </w:r>
+      <w:r>
+        <w:rPr>
+          <w:rFonts w:ascii="MS Gothic" w:eastAsia="MS Gothic" w:hAnsi="MS Gothic"/>
+          <w:color w:val="000000" w:themeColor="text1"/>
+        </w:rPr>
+        <w:t>)(</w:t>
+      </w:r>
+      <w:proofErr w:type="gramEnd"/>
+      <w:r>
+        <w:rPr>
+          <w:rFonts w:ascii="MS Gothic" w:eastAsia="MS Gothic" w:hAnsi="MS Gothic"/>
+          <w:color w:val="0070C0"/>
+        </w:rPr>
+        <w:t>{ID}</w:t>
+      </w:r>
+      <w:r>
+        <w:rPr>
+          <w:rFonts w:ascii="MS Gothic" w:eastAsia="MS Gothic" w:hAnsi="MS Gothic"/>
+          <w:color w:val="000000" w:themeColor="text1"/>
+        </w:rPr>
+        <w:t xml:space="preserve">| </w:t>
+      </w:r>
+      <w:r>
+        <w:rPr>
+          <w:rFonts w:ascii="MS Gothic" w:eastAsia="MS Gothic" w:hAnsi="MS Gothic"/>
+          <w:color w:val="0070C0"/>
+        </w:rPr>
+        <w:t>Cadena</w:t>
+      </w:r>
+      <w:r>
+        <w:rPr>
+          <w:rFonts w:ascii="MS Gothic" w:eastAsia="MS Gothic" w:hAnsi="MS Gothic"/>
+          <w:color w:val="0070C0"/>
+        </w:rPr>
+        <w:t xml:space="preserve"> </w:t>
+      </w:r>
+      <w:r>
+        <w:rPr>
+          <w:rFonts w:ascii="MS Gothic" w:eastAsia="MS Gothic" w:hAnsi="MS Gothic"/>
+          <w:color w:val="000000" w:themeColor="text1"/>
+        </w:rPr>
+        <w:t>|</w:t>
+      </w:r>
+      <w:r>
+        <w:rPr>
+          <w:rFonts w:ascii="MS Gothic" w:eastAsia="MS Gothic" w:hAnsi="MS Gothic"/>
+          <w:color w:val="0070C0"/>
+        </w:rPr>
+        <w:t xml:space="preserve"> &lt;Operación&gt; </w:t>
+      </w:r>
+      <w:r>
+        <w:rPr>
+          <w:rFonts w:ascii="MS Gothic" w:eastAsia="MS Gothic" w:hAnsi="MS Gothic"/>
+          <w:color w:val="000000" w:themeColor="text1"/>
+        </w:rPr>
+        <w:t xml:space="preserve">)) </w:t>
+      </w:r>
+    </w:p>
+    <w:p>
+      <w:pPr>
         <w:ind w:left="708" w:firstLine="708"/>
         <w:rPr>
           <w:rFonts w:ascii="MS Gothic" w:eastAsia="MS Gothic" w:hAnsi="MS Gothic"/>
@@ -1827,6 +1971,7 @@
           <w:rFonts w:ascii="MS Gothic" w:eastAsia="MS Gothic" w:hAnsi="MS Gothic"/>
           <w:color w:val="000000" w:themeColor="text1"/>
         </w:rPr>
+        <w:lastRenderedPageBreak/>
         <w:t xml:space="preserve"> | ((</w:t>
       </w:r>
       <w:r>

</xml_diff>